<commit_message>
Added code for graphs
</commit_message>
<xml_diff>
--- a/Assign1/SMAI_Assign1.docx
+++ b/Assign1/SMAI_Assign1.docx
@@ -10138,6 +10138,108 @@
       <w:pPr>
         <w:contextualSpacing w:val="0"/>
       </w:pPr>
+      <w:r>
+        <w:rPr>
+          <w:rtl w:val="0"/>
+        </w:rPr>
+      </w:r>
+    </w:p>
+    <w:p>
+      <w:pPr>
+        <w:contextualSpacing w:val="0"/>
+      </w:pPr>
+      <w:r>
+        <w:rPr>
+          <w:rtl w:val="0"/>
+        </w:rPr>
+      </w:r>
+    </w:p>
+    <w:p>
+      <w:pPr>
+        <w:contextualSpacing w:val="0"/>
+      </w:pPr>
+      <w:r>
+        <w:rPr>
+          <w:rtl w:val="0"/>
+        </w:rPr>
+      </w:r>
+    </w:p>
+    <w:p>
+      <w:pPr>
+        <w:pStyle w:val="Heading3"/>
+        <w:contextualSpacing w:val="0"/>
+      </w:pPr>
+      <w:bookmarkStart w:colFirst="0" w:colLast="0" w:name="h.3gwbymxuipge" w:id="19"/>
+      <w:bookmarkEnd w:id="19"/>
+      <w:r>
+        <w:rPr>
+          <w:rtl w:val="0"/>
+        </w:rPr>
+        <w:t xml:space="preserve">Answer 4:</w:t>
+      </w:r>
+    </w:p>
+    <w:p>
+      <w:pPr>
+        <w:contextualSpacing w:val="0"/>
+      </w:pPr>
+      <w:r>
+        <w:rPr>
+          <w:rtl w:val="0"/>
+        </w:rPr>
+      </w:r>
+    </w:p>
+    <w:p>
+      <w:pPr>
+        <w:contextualSpacing w:val="0"/>
+      </w:pPr>
+      <w:r>
+        <w:rPr>
+          <w:rtl w:val="0"/>
+        </w:rPr>
+        <w:t xml:space="preserve">Fig 1 : It depicts the overall distribution of classes. Class in green color is clearly separated from the other two classes denoting good choice of feature vector. Other two classes have some clash and linear will be suitable to separate the two classes in the highest accurate form.</w:t>
+      </w:r>
+    </w:p>
+    <w:p>
+      <w:pPr>
+        <w:contextualSpacing w:val="0"/>
+      </w:pPr>
+      <w:r>
+        <w:rPr>
+          <w:rtl w:val="0"/>
+        </w:rPr>
+      </w:r>
+    </w:p>
+    <w:p>
+      <w:pPr>
+        <w:contextualSpacing w:val="0"/>
+      </w:pPr>
+      <w:r>
+        <w:rPr>
+          <w:rtl w:val="0"/>
+        </w:rPr>
+        <w:t xml:space="preserve">Fig 2: This figure shows the decision boundary in the most sophisticated form. Simply, a linear curve would also satisfy the need of most of the classification decision.</w:t>
+      </w:r>
+    </w:p>
+    <w:p>
+      <w:pPr>
+        <w:contextualSpacing w:val="0"/>
+      </w:pPr>
+      <w:r>
+        <w:rPr>
+          <w:rtl w:val="0"/>
+        </w:rPr>
+      </w:r>
+    </w:p>
+    <w:p>
+      <w:pPr>
+        <w:contextualSpacing w:val="0"/>
+      </w:pPr>
+      <w:r>
+        <w:rPr>
+          <w:rtl w:val="0"/>
+        </w:rPr>
+        <w:t xml:space="preserve">Therefore, yes, the decision boundary for iris dataset will be piecewise linear. Classification of points is done into regions as they are located clearly in different regions with little overlapping on the boundary. We can clearly infer from the figure and hence the classifier will be piecewise linear.</w:t>
+      </w:r>
       <w:r>
         <w:rPr>
           <w:rtl w:val="0"/>

</xml_diff>